<commit_message>
Before attempting in json
</commit_message>
<xml_diff>
--- a/selenium/items/roadmap.docx
+++ b/selenium/items/roadmap.docx
@@ -43,14 +43,7 @@
           <w:sz w:val="28"/>
           <w:szCs w:val="28"/>
         </w:rPr>
-        <w:t xml:space="preserve">1- UOM Category </w:t>
-      </w:r>
-      <w:r>
-        <w:rPr>
-          <w:sz w:val="28"/>
-          <w:szCs w:val="28"/>
-        </w:rPr>
-        <w:t>(tbl: product_uom_categ)</w:t>
+        <w:t>1- UOM Category (tbl: product_uom_categ)</w:t>
       </w:r>
     </w:p>
     <w:p>
@@ -148,18 +141,7 @@
           <w:szCs w:val="28"/>
           <w:rtl w:val="true"/>
         </w:rPr>
-        <w:t>…</w:t>
-      </w:r>
-      <w:bookmarkStart w:id="0" w:name="_GoBack"/>
-      <w:bookmarkEnd w:id="0"/>
-      <w:r>
-        <w:rPr>
-          <w:sz w:val="28"/>
-          <w:sz w:val="28"/>
-          <w:szCs w:val="28"/>
-          <w:rtl w:val="true"/>
-        </w:rPr>
-        <w:t xml:space="preserve"> </w:t>
+        <w:t xml:space="preserve">… </w:t>
       </w:r>
       <w:r>
         <w:rPr>
@@ -597,7 +579,7 @@
               <wp:posOffset>159385</wp:posOffset>
             </wp:positionH>
             <wp:positionV relativeFrom="paragraph">
-              <wp:posOffset>621030</wp:posOffset>
+              <wp:posOffset>497205</wp:posOffset>
             </wp:positionV>
             <wp:extent cx="6120130" cy="2392045"/>
             <wp:effectExtent l="0" t="0" r="0" b="0"/>
@@ -640,7 +622,7 @@
           <wp:anchor behindDoc="0" distT="0" distB="0" distL="0" distR="0" simplePos="0" locked="0" layoutInCell="1" allowOverlap="1" relativeHeight="3">
             <wp:simplePos x="0" y="0"/>
             <wp:positionH relativeFrom="column">
-              <wp:posOffset>-70485</wp:posOffset>
+              <wp:posOffset>91440</wp:posOffset>
             </wp:positionH>
             <wp:positionV relativeFrom="paragraph">
               <wp:posOffset>3425190</wp:posOffset>
@@ -682,14 +664,47 @@
             </a:graphic>
           </wp:anchor>
         </w:drawing>
+      </w:r>
+    </w:p>
+    <w:p>
+      <w:pPr>
+        <w:pStyle w:val="Normal"/>
+        <w:rPr/>
+      </w:pPr>
+      <w:bookmarkStart w:id="0" w:name="_GoBack"/>
+      <w:bookmarkStart w:id="1" w:name="_GoBack"/>
+      <w:bookmarkEnd w:id="1"/>
+      <w:r>
+        <w:rPr/>
+      </w:r>
+      <w:r>
+        <w:br w:type="page"/>
+      </w:r>
+    </w:p>
+    <w:p>
+      <w:pPr>
+        <w:pStyle w:val="Normal"/>
+        <w:rPr/>
+      </w:pPr>
+      <w:r>
+        <w:rPr/>
+      </w:r>
+    </w:p>
+    <w:p>
+      <w:pPr>
+        <w:pStyle w:val="Normal"/>
+        <w:rPr/>
+      </w:pPr>
+      <w:r>
+        <w:rPr/>
         <w:drawing>
           <wp:anchor behindDoc="0" distT="0" distB="0" distL="0" distR="0" simplePos="0" locked="0" layoutInCell="1" allowOverlap="1" relativeHeight="4">
             <wp:simplePos x="0" y="0"/>
             <wp:positionH relativeFrom="column">
-              <wp:posOffset>27305</wp:posOffset>
+              <wp:posOffset>-9525</wp:posOffset>
             </wp:positionH>
             <wp:positionV relativeFrom="paragraph">
-              <wp:posOffset>6094095</wp:posOffset>
+              <wp:posOffset>13970</wp:posOffset>
             </wp:positionV>
             <wp:extent cx="6120130" cy="3531870"/>
             <wp:effectExtent l="0" t="0" r="0" b="0"/>
@@ -727,6 +742,393 @@
             </a:graphic>
           </wp:anchor>
         </w:drawing>
+      </w:r>
+    </w:p>
+    <w:p>
+      <w:pPr>
+        <w:pStyle w:val="Normal"/>
+        <w:rPr/>
+      </w:pPr>
+      <w:r>
+        <w:rPr/>
+      </w:r>
+    </w:p>
+    <w:p>
+      <w:pPr>
+        <w:pStyle w:val="Normal"/>
+        <w:rPr/>
+      </w:pPr>
+      <w:r>
+        <w:rPr/>
+      </w:r>
+    </w:p>
+    <w:p>
+      <w:pPr>
+        <w:pStyle w:val="Normal"/>
+        <w:rPr/>
+      </w:pPr>
+      <w:r>
+        <w:rPr/>
+      </w:r>
+    </w:p>
+    <w:p>
+      <w:pPr>
+        <w:pStyle w:val="Normal"/>
+        <w:rPr/>
+      </w:pPr>
+      <w:r>
+        <w:rPr/>
+      </w:r>
+    </w:p>
+    <w:p>
+      <w:pPr>
+        <w:pStyle w:val="Normal"/>
+        <w:rPr/>
+      </w:pPr>
+      <w:r>
+        <w:rPr/>
+      </w:r>
+    </w:p>
+    <w:p>
+      <w:pPr>
+        <w:pStyle w:val="Normal"/>
+        <w:rPr/>
+      </w:pPr>
+      <w:r>
+        <w:rPr/>
+      </w:r>
+    </w:p>
+    <w:p>
+      <w:pPr>
+        <w:pStyle w:val="Normal"/>
+        <w:rPr/>
+      </w:pPr>
+      <w:r>
+        <w:rPr/>
+      </w:r>
+    </w:p>
+    <w:p>
+      <w:pPr>
+        <w:pStyle w:val="Normal"/>
+        <w:rPr/>
+      </w:pPr>
+      <w:r>
+        <w:rPr/>
+      </w:r>
+    </w:p>
+    <w:p>
+      <w:pPr>
+        <w:pStyle w:val="Normal"/>
+        <w:rPr/>
+      </w:pPr>
+      <w:r>
+        <w:rPr/>
+      </w:r>
+    </w:p>
+    <w:p>
+      <w:pPr>
+        <w:pStyle w:val="Normal"/>
+        <w:rPr/>
+      </w:pPr>
+      <w:r>
+        <w:rPr/>
+      </w:r>
+    </w:p>
+    <w:p>
+      <w:pPr>
+        <w:pStyle w:val="Normal"/>
+        <w:rPr/>
+      </w:pPr>
+      <w:r>
+        <w:rPr/>
+      </w:r>
+    </w:p>
+    <w:p>
+      <w:pPr>
+        <w:pStyle w:val="Normal"/>
+        <w:rPr/>
+      </w:pPr>
+      <w:r>
+        <w:rPr/>
+      </w:r>
+    </w:p>
+    <w:p>
+      <w:pPr>
+        <w:pStyle w:val="Normal"/>
+        <w:rPr/>
+      </w:pPr>
+      <w:r>
+        <w:rPr/>
+      </w:r>
+    </w:p>
+    <w:p>
+      <w:pPr>
+        <w:pStyle w:val="Normal"/>
+        <w:rPr/>
+      </w:pPr>
+      <w:r>
+        <w:rPr/>
+      </w:r>
+    </w:p>
+    <w:p>
+      <w:pPr>
+        <w:pStyle w:val="Normal"/>
+        <w:rPr/>
+      </w:pPr>
+      <w:r>
+        <w:rPr/>
+      </w:r>
+    </w:p>
+    <w:p>
+      <w:pPr>
+        <w:pStyle w:val="Normal"/>
+        <w:rPr/>
+      </w:pPr>
+      <w:r>
+        <w:rPr/>
+      </w:r>
+    </w:p>
+    <w:p>
+      <w:pPr>
+        <w:pStyle w:val="Normal"/>
+        <w:rPr/>
+      </w:pPr>
+      <w:r>
+        <w:rPr/>
+      </w:r>
+    </w:p>
+    <w:p>
+      <w:pPr>
+        <w:pStyle w:val="Normal"/>
+        <w:rPr/>
+      </w:pPr>
+      <w:r>
+        <w:rPr/>
+      </w:r>
+    </w:p>
+    <w:p>
+      <w:pPr>
+        <w:pStyle w:val="Normal"/>
+        <w:rPr/>
+      </w:pPr>
+      <w:r>
+        <w:rPr/>
+      </w:r>
+    </w:p>
+    <w:p>
+      <w:pPr>
+        <w:pStyle w:val="Normal"/>
+        <w:rPr/>
+      </w:pPr>
+      <w:r>
+        <w:rPr/>
+      </w:r>
+    </w:p>
+    <w:p>
+      <w:pPr>
+        <w:pStyle w:val="Normal"/>
+        <w:rPr/>
+      </w:pPr>
+      <w:r>
+        <w:rPr/>
+      </w:r>
+    </w:p>
+    <w:p>
+      <w:pPr>
+        <w:pStyle w:val="Normal"/>
+        <w:rPr/>
+      </w:pPr>
+      <w:r>
+        <w:rPr/>
+      </w:r>
+    </w:p>
+    <w:p>
+      <w:pPr>
+        <w:pStyle w:val="Normal"/>
+        <w:rPr/>
+      </w:pPr>
+      <w:r>
+        <w:rPr/>
+      </w:r>
+    </w:p>
+    <w:p>
+      <w:pPr>
+        <w:pStyle w:val="Normal"/>
+        <w:rPr/>
+      </w:pPr>
+      <w:r>
+        <w:rPr/>
+        <w:drawing>
+          <wp:anchor behindDoc="1" distT="0" distB="0" distL="114300" distR="114300" simplePos="0" locked="0" layoutInCell="1" allowOverlap="1" relativeHeight="5">
+            <wp:simplePos x="0" y="0"/>
+            <wp:positionH relativeFrom="column">
+              <wp:posOffset>193675</wp:posOffset>
+            </wp:positionH>
+            <wp:positionV relativeFrom="paragraph">
+              <wp:posOffset>25400</wp:posOffset>
+            </wp:positionV>
+            <wp:extent cx="6094730" cy="3079750"/>
+            <wp:effectExtent l="0" t="0" r="0" b="0"/>
+            <wp:wrapNone/>
+            <wp:docPr id="4" name="Picture 4" descr=""/>
+            <wp:cNvGraphicFramePr>
+              <a:graphicFrameLocks xmlns:a="http://schemas.openxmlformats.org/drawingml/2006/main" noChangeAspect="1"/>
+            </wp:cNvGraphicFramePr>
+            <a:graphic xmlns:a="http://schemas.openxmlformats.org/drawingml/2006/main">
+              <a:graphicData uri="http://schemas.openxmlformats.org/drawingml/2006/picture">
+                <pic:pic xmlns:pic="http://schemas.openxmlformats.org/drawingml/2006/picture">
+                  <pic:nvPicPr>
+                    <pic:cNvPr id="4" name="Picture 4" descr=""/>
+                    <pic:cNvPicPr>
+                      <a:picLocks noChangeAspect="1" noChangeArrowheads="1"/>
+                    </pic:cNvPicPr>
+                  </pic:nvPicPr>
+                  <pic:blipFill>
+                    <a:blip r:embed="rId5"/>
+                    <a:stretch>
+                      <a:fillRect/>
+                    </a:stretch>
+                  </pic:blipFill>
+                  <pic:spPr bwMode="auto">
+                    <a:xfrm>
+                      <a:off x="0" y="0"/>
+                      <a:ext cx="6094730" cy="3079750"/>
+                    </a:xfrm>
+                    <a:prstGeom prst="rect">
+                      <a:avLst/>
+                    </a:prstGeom>
+                  </pic:spPr>
+                </pic:pic>
+              </a:graphicData>
+            </a:graphic>
+          </wp:anchor>
+        </w:drawing>
+      </w:r>
+    </w:p>
+    <w:p>
+      <w:pPr>
+        <w:pStyle w:val="Normal"/>
+        <w:rPr/>
+      </w:pPr>
+      <w:r>
+        <w:rPr/>
+      </w:r>
+    </w:p>
+    <w:p>
+      <w:pPr>
+        <w:pStyle w:val="Normal"/>
+        <w:rPr/>
+      </w:pPr>
+      <w:r>
+        <w:rPr/>
+      </w:r>
+    </w:p>
+    <w:p>
+      <w:pPr>
+        <w:pStyle w:val="Normal"/>
+        <w:rPr/>
+      </w:pPr>
+      <w:r>
+        <w:rPr/>
+      </w:r>
+    </w:p>
+    <w:p>
+      <w:pPr>
+        <w:pStyle w:val="Normal"/>
+        <w:rPr/>
+      </w:pPr>
+      <w:r>
+        <w:rPr/>
+      </w:r>
+    </w:p>
+    <w:p>
+      <w:pPr>
+        <w:pStyle w:val="Normal"/>
+        <w:rPr/>
+      </w:pPr>
+      <w:r>
+        <w:rPr/>
+      </w:r>
+    </w:p>
+    <w:p>
+      <w:pPr>
+        <w:pStyle w:val="Normal"/>
+        <w:rPr/>
+      </w:pPr>
+      <w:r>
+        <w:rPr/>
+      </w:r>
+    </w:p>
+    <w:p>
+      <w:pPr>
+        <w:pStyle w:val="Normal"/>
+        <w:rPr/>
+      </w:pPr>
+      <w:r>
+        <w:rPr/>
+      </w:r>
+    </w:p>
+    <w:p>
+      <w:pPr>
+        <w:pStyle w:val="Normal"/>
+        <w:rPr/>
+      </w:pPr>
+      <w:r>
+        <w:rPr/>
+      </w:r>
+    </w:p>
+    <w:p>
+      <w:pPr>
+        <w:pStyle w:val="Normal"/>
+        <w:rPr/>
+      </w:pPr>
+      <w:r>
+        <w:rPr/>
+      </w:r>
+    </w:p>
+    <w:p>
+      <w:pPr>
+        <w:pStyle w:val="Normal"/>
+        <w:rPr/>
+      </w:pPr>
+      <w:r>
+        <w:rPr/>
+      </w:r>
+    </w:p>
+    <w:p>
+      <w:pPr>
+        <w:pStyle w:val="Normal"/>
+        <w:rPr/>
+      </w:pPr>
+      <w:r>
+        <w:rPr/>
+      </w:r>
+    </w:p>
+    <w:p>
+      <w:pPr>
+        <w:pStyle w:val="Normal"/>
+        <w:rPr/>
+      </w:pPr>
+      <w:r>
+        <w:rPr/>
+      </w:r>
+    </w:p>
+    <w:p>
+      <w:pPr>
+        <w:pStyle w:val="Normal"/>
+        <w:rPr/>
+      </w:pPr>
+      <w:r>
+        <w:rPr/>
+      </w:r>
+    </w:p>
+    <w:p>
+      <w:pPr>
+        <w:pStyle w:val="Normal"/>
+        <w:rPr/>
+      </w:pPr>
+      <w:r>
+        <w:rPr/>
       </w:r>
     </w:p>
     <w:sectPr>

</xml_diff>